<commit_message>
update on plugin creation document
</commit_message>
<xml_diff>
--- a/Nieuwe plugin aanmaken.docx
+++ b/Nieuwe plugin aanmaken.docx
@@ -101,25 +101,16 @@
       </w:r>
     </w:p>
     <w:p>
-      <w:pPr>
-        <w:rPr>
-          <w:lang w:val="nl-BE"/>
-        </w:rPr>
-      </w:pPr>
-      <w:r>
-        <w:rPr>
-          <w:lang w:val="nl-BE"/>
-        </w:rPr>
-        <w:t>Klik “OK”</w:t>
-      </w:r>
-    </w:p>
-    <w:p>
-      <w:pPr>
-        <w:rPr>
-          <w:lang w:val="nl-BE"/>
-        </w:rPr>
-      </w:pPr>
-    </w:p>
+      <w:proofErr w:type="spellStart"/>
+      <w:r>
+        <w:t>Klik</w:t>
+      </w:r>
+      <w:proofErr w:type="spellEnd"/>
+      <w:r>
+        <w:t xml:space="preserve"> “OK”</w:t>
+      </w:r>
+    </w:p>
+    <w:p/>
     <w:p>
       <w:r>
         <w:t>“Next”</w:t>
@@ -160,11 +151,25 @@
       <w:proofErr w:type="spellEnd"/>
     </w:p>
     <w:p>
-      <w:r>
+      <w:pPr>
+        <w:rPr>
+          <w:lang w:val="nl-BE"/>
+        </w:rPr>
+      </w:pPr>
+      <w:r>
+        <w:rPr>
+          <w:lang w:val="nl-BE"/>
+        </w:rPr>
         <w:t>“Finish”</w:t>
       </w:r>
     </w:p>
-    <w:p/>
+    <w:p>
+      <w:pPr>
+        <w:rPr>
+          <w:lang w:val="nl-BE"/>
+        </w:rPr>
+      </w:pPr>
+    </w:p>
     <w:p>
       <w:pPr>
         <w:rPr>
@@ -193,16 +198,40 @@
       </w:r>
     </w:p>
     <w:p>
-      <w:pPr>
-        <w:rPr>
-          <w:lang w:val="nl-BE"/>
-        </w:rPr>
-      </w:pPr>
-      <w:r>
-        <w:rPr>
-          <w:lang w:val="nl-BE"/>
-        </w:rPr>
-        <w:t>“</w:t>
+      <w:r>
+        <w:t>“Configuration Manager…”</w:t>
+      </w:r>
+    </w:p>
+    <w:p>
+      <w:r>
+        <w:t>Active solution configuration: “Release”</w:t>
+      </w:r>
+    </w:p>
+    <w:p>
+      <w:pPr>
+        <w:rPr>
+          <w:lang w:val="nl-BE"/>
+        </w:rPr>
+      </w:pPr>
+      <w:r>
+        <w:rPr>
+          <w:lang w:val="nl-BE"/>
+        </w:rPr>
+        <w:t>Bij de rij van het project,</w:t>
+      </w:r>
+    </w:p>
+    <w:p>
+      <w:pPr>
+        <w:ind w:firstLine="720"/>
+        <w:rPr>
+          <w:lang w:val="nl-BE"/>
+        </w:rPr>
+      </w:pPr>
+      <w:r>
+        <w:rPr>
+          <w:lang w:val="nl-BE"/>
+        </w:rPr>
+        <w:t>kolom “</w:t>
       </w:r>
       <w:proofErr w:type="spellStart"/>
       <w:r>
@@ -216,47 +245,7 @@
         <w:rPr>
           <w:lang w:val="nl-BE"/>
         </w:rPr>
-        <w:t xml:space="preserve"> Manager…”</w:t>
-      </w:r>
-    </w:p>
-    <w:p>
-      <w:pPr>
-        <w:rPr>
-          <w:lang w:val="nl-BE"/>
-        </w:rPr>
-      </w:pPr>
-      <w:r>
-        <w:rPr>
-          <w:lang w:val="nl-BE"/>
-        </w:rPr>
-        <w:t xml:space="preserve">Active solution </w:t>
-      </w:r>
-      <w:proofErr w:type="spellStart"/>
-      <w:r>
-        <w:rPr>
-          <w:lang w:val="nl-BE"/>
-        </w:rPr>
-        <w:t>configuration</w:t>
-      </w:r>
-      <w:proofErr w:type="spellEnd"/>
-      <w:r>
-        <w:rPr>
-          <w:lang w:val="nl-BE"/>
-        </w:rPr>
-        <w:t>: “Release”</w:t>
-      </w:r>
-    </w:p>
-    <w:p>
-      <w:pPr>
-        <w:rPr>
-          <w:lang w:val="nl-BE"/>
-        </w:rPr>
-      </w:pPr>
-      <w:r>
-        <w:rPr>
-          <w:lang w:val="nl-BE"/>
-        </w:rPr>
-        <w:t>Bij de rij van het project,</w:t>
+        <w:t>” op “Release” zetten</w:t>
       </w:r>
     </w:p>
     <w:p>
@@ -270,42 +259,8 @@
         <w:rPr>
           <w:lang w:val="nl-BE"/>
         </w:rPr>
-        <w:t>kolom “</w:t>
-      </w:r>
-      <w:proofErr w:type="spellStart"/>
-      <w:r>
-        <w:rPr>
-          <w:lang w:val="nl-BE"/>
-        </w:rPr>
-        <w:t>Configuration</w:t>
-      </w:r>
-      <w:proofErr w:type="spellEnd"/>
-      <w:r>
-        <w:rPr>
-          <w:lang w:val="nl-BE"/>
-        </w:rPr>
-        <w:t>” op “Release” zetten</w:t>
-      </w:r>
-    </w:p>
-    <w:p>
-      <w:pPr>
-        <w:ind w:firstLine="720"/>
-      </w:pPr>
-      <w:proofErr w:type="spellStart"/>
-      <w:proofErr w:type="gramStart"/>
-      <w:r>
-        <w:t>kolom</w:t>
-      </w:r>
-      <w:proofErr w:type="spellEnd"/>
-      <w:proofErr w:type="gramEnd"/>
-      <w:r>
-        <w:t xml:space="preserve"> “Platform” op “New…” </w:t>
-      </w:r>
-      <w:proofErr w:type="spellStart"/>
-      <w:r>
-        <w:t>klikken</w:t>
-      </w:r>
-      <w:proofErr w:type="spellEnd"/>
+        <w:t>kolom “Platform” op “New…” klikken</w:t>
+      </w:r>
     </w:p>
     <w:p>
       <w:r>
@@ -401,6 +356,7 @@
     <w:p>
       <w:bookmarkStart w:id="3" w:name="OLE_LINK27"/>
       <w:bookmarkStart w:id="4" w:name="OLE_LINK28"/>
+      <w:bookmarkStart w:id="5" w:name="OLE_LINK4"/>
       <w:r>
         <w:t>..\</w:t>
       </w:r>
@@ -430,25 +386,20 @@
       </w:r>
     </w:p>
     <w:p>
-      <w:bookmarkStart w:id="5" w:name="OLE_LINK20"/>
-      <w:bookmarkStart w:id="6" w:name="OLE_LINK21"/>
-      <w:bookmarkStart w:id="7" w:name="OLE_LINK22"/>
-      <w:bookmarkStart w:id="8" w:name="OLE_LINK23"/>
+      <w:bookmarkStart w:id="6" w:name="OLE_LINK20"/>
+      <w:bookmarkStart w:id="7" w:name="OLE_LINK21"/>
+      <w:bookmarkStart w:id="8" w:name="OLE_LINK22"/>
+      <w:bookmarkStart w:id="9" w:name="OLE_LINK23"/>
       <w:bookmarkEnd w:id="3"/>
       <w:bookmarkEnd w:id="4"/>
-      <w:r>
-        <w:t>Links “Configuration Properties” &gt; “C/C++” &gt; “</w:t>
-      </w:r>
-      <w:r>
-        <w:t>Precompiled Headers</w:t>
-      </w:r>
-      <w:r>
-        <w:t>”</w:t>
-      </w:r>
       <w:bookmarkEnd w:id="5"/>
+      <w:r>
+        <w:t>Links “Configuration Properties” &gt; “C/C++” &gt; “Precompiled Headers”</w:t>
+      </w:r>
       <w:bookmarkEnd w:id="6"/>
       <w:bookmarkEnd w:id="7"/>
       <w:bookmarkEnd w:id="8"/>
+      <w:bookmarkEnd w:id="9"/>
     </w:p>
     <w:p>
       <w:r>
@@ -458,27 +409,15 @@
       </w:r>
     </w:p>
     <w:p>
-      <w:bookmarkStart w:id="9" w:name="OLE_LINK24"/>
-      <w:bookmarkStart w:id="10" w:name="OLE_LINK25"/>
-      <w:bookmarkStart w:id="11" w:name="OLE_LINK26"/>
-      <w:r>
-        <w:t xml:space="preserve">Links “Configuration Properties” &gt; </w:t>
-      </w:r>
-      <w:r>
-        <w:t>“Linker</w:t>
-      </w:r>
-      <w:r>
-        <w:t>” &gt; “</w:t>
-      </w:r>
-      <w:r>
-        <w:t>General</w:t>
-      </w:r>
-      <w:r>
-        <w:t>”</w:t>
-      </w:r>
-      <w:bookmarkEnd w:id="9"/>
+      <w:bookmarkStart w:id="10" w:name="OLE_LINK24"/>
+      <w:bookmarkStart w:id="11" w:name="OLE_LINK25"/>
+      <w:bookmarkStart w:id="12" w:name="OLE_LINK26"/>
+      <w:r>
+        <w:t>Links “Configuration Properties” &gt; “Linker” &gt; “General”</w:t>
+      </w:r>
       <w:bookmarkEnd w:id="10"/>
       <w:bookmarkEnd w:id="11"/>
+      <w:bookmarkEnd w:id="12"/>
     </w:p>
     <w:p>
       <w:r>
@@ -487,8 +426,9 @@
       </w:r>
     </w:p>
     <w:p>
-      <w:bookmarkStart w:id="12" w:name="OLE_LINK29"/>
-      <w:bookmarkStart w:id="13" w:name="OLE_LINK30"/>
+      <w:bookmarkStart w:id="13" w:name="OLE_LINK29"/>
+      <w:bookmarkStart w:id="14" w:name="OLE_LINK30"/>
+      <w:bookmarkStart w:id="15" w:name="OLE_LINK5"/>
       <w:r>
         <w:t>C:\Program Files\Siemens\NX 11.0\</w:t>
       </w:r>
@@ -509,270 +449,307 @@
         <w:t>)</w:t>
       </w:r>
     </w:p>
-    <w:bookmarkEnd w:id="12"/>
     <w:bookmarkEnd w:id="13"/>
-    <w:p>
-      <w:r>
-        <w:t>Links “Configuration Properties” &gt; “Linker” &gt; “</w:t>
-      </w:r>
-      <w:r>
-        <w:t>Input</w:t>
-      </w:r>
-      <w:r>
-        <w:t>”</w:t>
-      </w:r>
-    </w:p>
-    <w:p>
-      <w:r>
-        <w:tab/>
-        <w:t>“Additional Dependencies”</w:t>
-      </w:r>
-    </w:p>
-    <w:p>
-      <w:bookmarkStart w:id="14" w:name="OLE_LINK31"/>
-      <w:bookmarkStart w:id="15" w:name="OLE_LINK32"/>
-      <w:r>
-        <w:t>libnxopencpp.lib</w:t>
-      </w:r>
-      <w:proofErr w:type="gramStart"/>
-      <w:r>
-        <w:t>;libnxopencpp</w:t>
-      </w:r>
-      <w:proofErr w:type="gramEnd"/>
-      <w:r>
-        <w:t>_cae.lib;libnxopencpp_fields.lib;libnxopencpp_assemblies.lib;%(AdditionalDependencies)</w:t>
-      </w:r>
-    </w:p>
     <w:bookmarkEnd w:id="14"/>
     <w:bookmarkEnd w:id="15"/>
     <w:p>
-      <w:pPr>
-        <w:rPr>
-          <w:lang w:val="nl-BE"/>
-        </w:rPr>
-      </w:pPr>
-      <w:r>
-        <w:rPr>
-          <w:lang w:val="nl-BE"/>
-        </w:rPr>
-        <w:t>Knop “Toepassen”, gevolgd door “OK”</w:t>
-      </w:r>
-    </w:p>
-    <w:p>
-      <w:pPr>
-        <w:rPr>
-          <w:lang w:val="nl-BE"/>
-        </w:rPr>
-      </w:pPr>
-    </w:p>
-    <w:p>
-      <w:pPr>
-        <w:rPr>
-          <w:lang w:val="nl-BE"/>
-        </w:rPr>
-      </w:pPr>
-      <w:proofErr w:type="spellStart"/>
-      <w:r>
-        <w:rPr>
-          <w:lang w:val="nl-BE"/>
-        </w:rPr>
-        <w:t>Rechsklik</w:t>
-      </w:r>
-      <w:proofErr w:type="spellEnd"/>
-      <w:r>
-        <w:rPr>
-          <w:lang w:val="nl-BE"/>
-        </w:rPr>
-        <w:t xml:space="preserve"> op het project &gt; </w:t>
-      </w:r>
-      <w:proofErr w:type="spellStart"/>
-      <w:r>
-        <w:rPr>
-          <w:lang w:val="nl-BE"/>
-        </w:rPr>
-        <w:t>Add</w:t>
-      </w:r>
-      <w:proofErr w:type="spellEnd"/>
-      <w:r>
-        <w:rPr>
-          <w:lang w:val="nl-BE"/>
-        </w:rPr>
-        <w:t xml:space="preserve"> &gt; New Item…</w:t>
-      </w:r>
-    </w:p>
-    <w:p>
-      <w:r>
-        <w:t>“C++ File (.</w:t>
-      </w:r>
-      <w:proofErr w:type="spellStart"/>
-      <w:r>
-        <w:t>cpp</w:t>
-      </w:r>
-      <w:proofErr w:type="spellEnd"/>
-      <w:r>
-        <w:t>)”</w:t>
-      </w:r>
-    </w:p>
-    <w:p>
-      <w:r>
-        <w:t>“Name”: main.cpp</w:t>
-      </w:r>
-    </w:p>
-    <w:p>
-      <w:r>
-        <w:t>Knop “Add”</w:t>
-      </w:r>
-    </w:p>
-    <w:p/>
-    <w:p>
-      <w:pPr>
-        <w:rPr>
-          <w:lang w:val="nl-BE"/>
-        </w:rPr>
-      </w:pPr>
-      <w:r>
-        <w:rPr>
-          <w:lang w:val="nl-BE"/>
-        </w:rPr>
-        <w:t>Het beste wat je nu kan doen is de inhoud van een bestaand main.cpp kopi</w:t>
-      </w:r>
-      <w:r>
-        <w:rPr>
-          <w:lang w:val="nl-BE"/>
-        </w:rPr>
-        <w:t>ëren naar dit</w:t>
-      </w:r>
-      <w:r>
-        <w:rPr>
-          <w:lang w:val="nl-BE"/>
-        </w:rPr>
-        <w:t xml:space="preserve"> bestand.</w:t>
-      </w:r>
-    </w:p>
-    <w:p>
-      <w:pPr>
-        <w:rPr>
-          <w:lang w:val="nl-BE"/>
-        </w:rPr>
-      </w:pPr>
-    </w:p>
-    <w:p>
-      <w:pPr>
-        <w:rPr>
-          <w:lang w:val="nl-BE"/>
-        </w:rPr>
-      </w:pPr>
-      <w:r>
-        <w:rPr>
-          <w:lang w:val="nl-BE"/>
-        </w:rPr>
-        <w:t>Builden kan je door rechts te klikken op het project en “</w:t>
-      </w:r>
-      <w:proofErr w:type="spellStart"/>
-      <w:r>
-        <w:rPr>
-          <w:lang w:val="nl-BE"/>
-        </w:rPr>
-        <w:t>Build</w:t>
-      </w:r>
-      <w:proofErr w:type="spellEnd"/>
-      <w:r>
-        <w:rPr>
-          <w:lang w:val="nl-BE"/>
-        </w:rPr>
-        <w:t>…” te klikken.</w:t>
-      </w:r>
-    </w:p>
-    <w:p>
-      <w:pPr>
-        <w:rPr>
-          <w:lang w:val="nl-BE"/>
-        </w:rPr>
-      </w:pPr>
-    </w:p>
-    <w:p>
-      <w:pPr>
-        <w:rPr>
-          <w:lang w:val="nl-BE"/>
-        </w:rPr>
-      </w:pPr>
-      <w:r>
-        <w:rPr>
-          <w:lang w:val="nl-BE"/>
-        </w:rPr>
-        <w:t xml:space="preserve">In NX kan je een </w:t>
-      </w:r>
-      <w:proofErr w:type="spellStart"/>
-      <w:r>
-        <w:rPr>
-          <w:lang w:val="nl-BE"/>
-        </w:rPr>
-        <w:t>plugin</w:t>
-      </w:r>
-      <w:proofErr w:type="spellEnd"/>
-      <w:r>
-        <w:rPr>
-          <w:lang w:val="nl-BE"/>
-        </w:rPr>
-        <w:t xml:space="preserve"> laden door </w:t>
-      </w:r>
-      <w:proofErr w:type="spellStart"/>
-      <w:r>
-        <w:rPr>
-          <w:lang w:val="nl-BE"/>
-        </w:rPr>
-        <w:t>Control+U</w:t>
-      </w:r>
-      <w:proofErr w:type="spellEnd"/>
-      <w:r>
-        <w:rPr>
-          <w:lang w:val="nl-BE"/>
-        </w:rPr>
-        <w:t>, en dan naar de volgende map te gaan:</w:t>
-      </w:r>
-    </w:p>
-    <w:p>
-      <w:pPr>
-        <w:rPr>
-          <w:lang w:val="nl-BE"/>
-        </w:rPr>
-      </w:pPr>
-      <w:r>
-        <w:rPr>
-          <w:lang w:val="nl-BE"/>
-        </w:rPr>
-        <w:t>D</w:t>
-      </w:r>
-      <w:proofErr w:type="gramStart"/>
-      <w:r>
-        <w:rPr>
-          <w:lang w:val="nl-BE"/>
-        </w:rPr>
-        <w:t>:\Documenten\plugins-nx\x</w:t>
-      </w:r>
-      <w:proofErr w:type="gramEnd"/>
-      <w:r>
-        <w:rPr>
-          <w:lang w:val="nl-BE"/>
-        </w:rPr>
-        <w:t>64\Release</w:t>
-      </w:r>
-    </w:p>
-    <w:p>
-      <w:pPr>
-        <w:rPr>
-          <w:lang w:val="nl-BE"/>
-        </w:rPr>
-      </w:pPr>
-    </w:p>
-    <w:p>
-      <w:pPr>
-        <w:rPr>
-          <w:lang w:val="nl-BE"/>
-        </w:rPr>
-      </w:pPr>
+      <w:r>
+        <w:t>Links “Configuration Properties” &gt; “Linker” &gt; “Input”</w:t>
+      </w:r>
+    </w:p>
+    <w:p>
+      <w:r>
+        <w:tab/>
+        <w:t>“Additi</w:t>
+      </w:r>
       <w:bookmarkStart w:id="16" w:name="_GoBack"/>
       <w:bookmarkEnd w:id="16"/>
+      <w:r>
+        <w:t>onal Dependencies”</w:t>
+      </w:r>
+    </w:p>
+    <w:p>
+      <w:bookmarkStart w:id="17" w:name="OLE_LINK1"/>
+      <w:bookmarkStart w:id="18" w:name="OLE_LINK2"/>
+      <w:bookmarkStart w:id="19" w:name="OLE_LINK3"/>
+      <w:bookmarkStart w:id="20" w:name="OLE_LINK31"/>
+      <w:bookmarkStart w:id="21" w:name="OLE_LINK32"/>
+      <w:bookmarkStart w:id="22" w:name="OLE_LINK6"/>
+      <w:r>
+        <w:t>libnxopencpp.lib</w:t>
+      </w:r>
+      <w:proofErr w:type="gramStart"/>
+      <w:r>
+        <w:t>;libnxopencpp</w:t>
+      </w:r>
+      <w:proofErr w:type="gramEnd"/>
+      <w:r>
+        <w:t>_cae.lib;libnxopencpp_fields.lib;libnxopencpp_assemblies.lib</w:t>
+      </w:r>
+      <w:bookmarkEnd w:id="17"/>
+      <w:bookmarkEnd w:id="18"/>
+      <w:bookmarkEnd w:id="19"/>
+      <w:bookmarkEnd w:id="22"/>
+      <w:r>
+        <w:t>;%(AdditionalDependencies)</w:t>
+      </w:r>
+    </w:p>
+    <w:bookmarkEnd w:id="20"/>
+    <w:bookmarkEnd w:id="21"/>
+    <w:p>
+      <w:pPr>
+        <w:rPr>
+          <w:lang w:val="nl-BE"/>
+        </w:rPr>
+      </w:pPr>
+      <w:r>
+        <w:rPr>
+          <w:lang w:val="nl-BE"/>
+        </w:rPr>
+        <w:t>Knop “Toepassen”, gevolgd door “OK”</w:t>
+      </w:r>
+    </w:p>
+    <w:p>
+      <w:pPr>
+        <w:rPr>
+          <w:lang w:val="nl-BE"/>
+        </w:rPr>
+      </w:pPr>
+    </w:p>
+    <w:p>
+      <w:pPr>
+        <w:rPr>
+          <w:lang w:val="nl-BE"/>
+        </w:rPr>
+      </w:pPr>
+      <w:proofErr w:type="spellStart"/>
+      <w:r>
+        <w:rPr>
+          <w:lang w:val="nl-BE"/>
+        </w:rPr>
+        <w:t>Rechsklik</w:t>
+      </w:r>
+      <w:proofErr w:type="spellEnd"/>
+      <w:r>
+        <w:rPr>
+          <w:lang w:val="nl-BE"/>
+        </w:rPr>
+        <w:t xml:space="preserve"> op het project &gt; </w:t>
+      </w:r>
+      <w:proofErr w:type="spellStart"/>
+      <w:r>
+        <w:rPr>
+          <w:lang w:val="nl-BE"/>
+        </w:rPr>
+        <w:t>Add</w:t>
+      </w:r>
+      <w:proofErr w:type="spellEnd"/>
+      <w:r>
+        <w:rPr>
+          <w:lang w:val="nl-BE"/>
+        </w:rPr>
+        <w:t xml:space="preserve"> &gt; New Item…</w:t>
+      </w:r>
+    </w:p>
+    <w:p>
+      <w:r>
+        <w:t>“C++ File (.</w:t>
+      </w:r>
+      <w:proofErr w:type="spellStart"/>
+      <w:r>
+        <w:t>cpp</w:t>
+      </w:r>
+      <w:proofErr w:type="spellEnd"/>
+      <w:r>
+        <w:t>)”</w:t>
+      </w:r>
+    </w:p>
+    <w:p>
+      <w:r>
+        <w:t>“Name”: main.cpp</w:t>
+      </w:r>
+    </w:p>
+    <w:p>
+      <w:pPr>
+        <w:rPr>
+          <w:lang w:val="nl-BE"/>
+        </w:rPr>
+      </w:pPr>
+      <w:r>
+        <w:rPr>
+          <w:lang w:val="nl-BE"/>
+        </w:rPr>
+        <w:t>Knop “</w:t>
+      </w:r>
+      <w:proofErr w:type="spellStart"/>
+      <w:r>
+        <w:rPr>
+          <w:lang w:val="nl-BE"/>
+        </w:rPr>
+        <w:t>Add</w:t>
+      </w:r>
+      <w:proofErr w:type="spellEnd"/>
+      <w:r>
+        <w:rPr>
+          <w:lang w:val="nl-BE"/>
+        </w:rPr>
+        <w:t>”</w:t>
+      </w:r>
+    </w:p>
+    <w:p>
+      <w:pPr>
+        <w:rPr>
+          <w:lang w:val="nl-BE"/>
+        </w:rPr>
+      </w:pPr>
+    </w:p>
+    <w:p>
+      <w:pPr>
+        <w:rPr>
+          <w:lang w:val="nl-BE"/>
+        </w:rPr>
+      </w:pPr>
+      <w:r>
+        <w:rPr>
+          <w:lang w:val="nl-BE"/>
+        </w:rPr>
+        <w:t>Het beste wat je nu kan doen is de inhoud van een bestaand main.cpp kopi</w:t>
+      </w:r>
+      <w:r>
+        <w:rPr>
+          <w:lang w:val="nl-BE"/>
+        </w:rPr>
+        <w:t>ëren naar dit</w:t>
+      </w:r>
+      <w:r>
+        <w:rPr>
+          <w:lang w:val="nl-BE"/>
+        </w:rPr>
+        <w:t xml:space="preserve"> bestand.</w:t>
+      </w:r>
+    </w:p>
+    <w:p>
+      <w:pPr>
+        <w:rPr>
+          <w:lang w:val="nl-BE"/>
+        </w:rPr>
+      </w:pPr>
+    </w:p>
+    <w:p>
+      <w:pPr>
+        <w:rPr>
+          <w:lang w:val="nl-BE"/>
+        </w:rPr>
+      </w:pPr>
+      <w:r>
+        <w:rPr>
+          <w:lang w:val="nl-BE"/>
+        </w:rPr>
+        <w:t>Builden kan je door rechts te klikken op het project en “</w:t>
+      </w:r>
+      <w:proofErr w:type="spellStart"/>
+      <w:r>
+        <w:rPr>
+          <w:lang w:val="nl-BE"/>
+        </w:rPr>
+        <w:t>Build</w:t>
+      </w:r>
+      <w:proofErr w:type="spellEnd"/>
+      <w:r>
+        <w:rPr>
+          <w:lang w:val="nl-BE"/>
+        </w:rPr>
+        <w:t>…” te klikken.</w:t>
+      </w:r>
+    </w:p>
+    <w:p>
+      <w:pPr>
+        <w:rPr>
+          <w:lang w:val="nl-BE"/>
+        </w:rPr>
+      </w:pPr>
+    </w:p>
+    <w:p>
+      <w:pPr>
+        <w:rPr>
+          <w:lang w:val="nl-BE"/>
+        </w:rPr>
+      </w:pPr>
+      <w:r>
+        <w:rPr>
+          <w:lang w:val="nl-BE"/>
+        </w:rPr>
+        <w:t xml:space="preserve">In NX kan je een </w:t>
+      </w:r>
+      <w:proofErr w:type="spellStart"/>
+      <w:r>
+        <w:rPr>
+          <w:lang w:val="nl-BE"/>
+        </w:rPr>
+        <w:t>plugin</w:t>
+      </w:r>
+      <w:proofErr w:type="spellEnd"/>
+      <w:r>
+        <w:rPr>
+          <w:lang w:val="nl-BE"/>
+        </w:rPr>
+        <w:t xml:space="preserve"> laden door </w:t>
+      </w:r>
+      <w:proofErr w:type="spellStart"/>
+      <w:r>
+        <w:rPr>
+          <w:lang w:val="nl-BE"/>
+        </w:rPr>
+        <w:t>Control+U</w:t>
+      </w:r>
+      <w:proofErr w:type="spellEnd"/>
+      <w:r>
+        <w:rPr>
+          <w:lang w:val="nl-BE"/>
+        </w:rPr>
+        <w:t>, en dan naar de volgende map te gaan:</w:t>
+      </w:r>
+    </w:p>
+    <w:p>
+      <w:pPr>
+        <w:rPr>
+          <w:lang w:val="nl-BE"/>
+        </w:rPr>
+      </w:pPr>
+      <w:r>
+        <w:rPr>
+          <w:lang w:val="nl-BE"/>
+        </w:rPr>
+        <w:t>D</w:t>
+      </w:r>
+      <w:proofErr w:type="gramStart"/>
+      <w:r>
+        <w:rPr>
+          <w:lang w:val="nl-BE"/>
+        </w:rPr>
+        <w:t>:\Documenten\plugins-nx\x</w:t>
+      </w:r>
+      <w:proofErr w:type="gramEnd"/>
+      <w:r>
+        <w:rPr>
+          <w:lang w:val="nl-BE"/>
+        </w:rPr>
+        <w:t>64\Release</w:t>
+      </w:r>
+    </w:p>
+    <w:p>
+      <w:pPr>
+        <w:rPr>
+          <w:lang w:val="nl-BE"/>
+        </w:rPr>
+      </w:pPr>
+    </w:p>
+    <w:p>
+      <w:pPr>
+        <w:rPr>
+          <w:lang w:val="nl-BE"/>
+        </w:rPr>
+      </w:pPr>
     </w:p>
     <w:sectPr>
       <w:pgSz w:w="11906" w:h="16838"/>

</xml_diff>